<commit_message>
Expansion on weapons and attack systems
More detail given to the weapon and attack system including a short and handy probability formula. Also added a few inbuilt units in line with a couple models I recently bought.
</commit_message>
<xml_diff>
--- a/Inbuilt units.docx
+++ b/Inbuilt units.docx
@@ -361,16 +361,7 @@
         <w:pStyle w:val="Heading2"/>
       </w:pPr>
       <w:r>
-        <w:t>17</w:t>
-      </w:r>
-      <w:r>
-        <w:rPr>
-          <w:vertAlign w:val="superscript"/>
-        </w:rPr>
-        <w:t>th</w:t>
-      </w:r>
-      <w:r>
-        <w:t xml:space="preserve"> century</w:t>
+        <w:t>Renaissance</w:t>
       </w:r>
     </w:p>
     <w:p>
@@ -378,7 +369,7 @@
         <w:pStyle w:val="Heading3"/>
       </w:pPr>
       <w:r>
-        <w:t>Polish Winged Hussar</w:t>
+        <w:t>Foot Knights</w:t>
       </w:r>
     </w:p>
     <w:tbl>
@@ -406,7 +397,13 @@
           </w:tcPr>
           <w:p>
             <w:r>
-              <w:t>Polish Winged Hussar (17</w:t>
+              <w:t xml:space="preserve">Medieval Foot Knights </w:t>
+            </w:r>
+            <w:r>
+              <w:t>(1</w:t>
+            </w:r>
+            <w:r>
+              <w:t>6</w:t>
             </w:r>
             <w:r>
               <w:rPr>
@@ -522,6 +519,296 @@
               <w:t>1</w:t>
             </w:r>
             <w:r>
+              <w:t>2</w:t>
+            </w:r>
+          </w:p>
+        </w:tc>
+        <w:tc>
+          <w:tcPr>
+            <w:tcW w:w="1002" w:type="dxa"/>
+          </w:tcPr>
+          <w:p>
+            <w:r>
+              <w:t>1</w:t>
+            </w:r>
+            <w:r>
+              <w:t>1</w:t>
+            </w:r>
+          </w:p>
+        </w:tc>
+        <w:tc>
+          <w:tcPr>
+            <w:tcW w:w="1002" w:type="dxa"/>
+          </w:tcPr>
+          <w:p>
+            <w:r>
+              <w:t>1</w:t>
+            </w:r>
+            <w:r>
+              <w:t>2</w:t>
+            </w:r>
+          </w:p>
+        </w:tc>
+        <w:tc>
+          <w:tcPr>
+            <w:tcW w:w="1002" w:type="dxa"/>
+          </w:tcPr>
+          <w:p>
+            <w:r>
+              <w:t>1</w:t>
+            </w:r>
+          </w:p>
+        </w:tc>
+        <w:tc>
+          <w:tcPr>
+            <w:tcW w:w="1001" w:type="dxa"/>
+          </w:tcPr>
+          <w:p>
+            <w:r>
+              <w:t>5”</w:t>
+            </w:r>
+          </w:p>
+        </w:tc>
+        <w:tc>
+          <w:tcPr>
+            <w:tcW w:w="1002" w:type="dxa"/>
+          </w:tcPr>
+          <w:p>
+            <w:r>
+              <w:t>+6</w:t>
+            </w:r>
+          </w:p>
+        </w:tc>
+        <w:tc>
+          <w:tcPr>
+            <w:tcW w:w="1002" w:type="dxa"/>
+          </w:tcPr>
+          <w:p>
+            <w:r>
+              <w:t>n/a</w:t>
+            </w:r>
+          </w:p>
+        </w:tc>
+        <w:tc>
+          <w:tcPr>
+            <w:tcW w:w="1002" w:type="dxa"/>
+          </w:tcPr>
+          <w:p>
+            <w:r>
+              <w:t>6/S9/P9</w:t>
+            </w:r>
+          </w:p>
+        </w:tc>
+        <w:tc>
+          <w:tcPr>
+            <w:tcW w:w="1002" w:type="dxa"/>
+          </w:tcPr>
+          <w:p>
+            <w:r>
+              <w:t>2</w:t>
+            </w:r>
+          </w:p>
+        </w:tc>
+      </w:tr>
+      <w:tr>
+        <w:tc>
+          <w:tcPr>
+            <w:tcW w:w="9016" w:type="dxa"/>
+            <w:gridSpan w:val="9"/>
+          </w:tcPr>
+          <w:p>
+            <w:r>
+              <w:t>One Handed Striking (+</w:t>
+            </w:r>
+            <w:r>
+              <w:t>4</w:t>
+            </w:r>
+            <w:r>
+              <w:t>)</w:t>
+            </w:r>
+            <w:r>
+              <w:t>, Two Handed Striking (+6), Pilot (+4), Block (+2</w:t>
+            </w:r>
+            <w:r>
+              <w:t xml:space="preserve">), </w:t>
+            </w:r>
+          </w:p>
+        </w:tc>
+      </w:tr>
+      <w:tr>
+        <w:tc>
+          <w:tcPr>
+            <w:tcW w:w="9016" w:type="dxa"/>
+            <w:gridSpan w:val="9"/>
+          </w:tcPr>
+          <w:p>
+            <w:r>
+              <w:t xml:space="preserve">Equipment: </w:t>
+            </w:r>
+            <w:r>
+              <w:t xml:space="preserve">Sword, [Poleaxe | Longsword | Spear], </w:t>
+            </w:r>
+            <w:r>
+              <w:t>Full Plate</w:t>
+            </w:r>
+          </w:p>
+        </w:tc>
+      </w:tr>
+    </w:tbl>
+    <w:p>
+      <w:pPr>
+        <w:pStyle w:val="Smallcaps"/>
+      </w:pPr>
+    </w:p>
+    <w:p>
+      <w:pPr>
+        <w:pStyle w:val="Heading3"/>
+      </w:pPr>
+      <w:r>
+        <w:t>Polish Winged Hussar</w:t>
+      </w:r>
+    </w:p>
+    <w:tbl>
+      <w:tblPr>
+        <w:tblStyle w:val="TableGrid"/>
+        <w:tblW w:w="0" w:type="auto"/>
+        <w:tblLook w:val="04A0" w:firstRow="1" w:lastRow="0" w:firstColumn="1" w:lastColumn="0" w:noHBand="0" w:noVBand="1"/>
+      </w:tblPr>
+      <w:tblGrid>
+        <w:gridCol w:w="1001"/>
+        <w:gridCol w:w="1002"/>
+        <w:gridCol w:w="1002"/>
+        <w:gridCol w:w="1002"/>
+        <w:gridCol w:w="1001"/>
+        <w:gridCol w:w="1002"/>
+        <w:gridCol w:w="1002"/>
+        <w:gridCol w:w="1002"/>
+        <w:gridCol w:w="1002"/>
+      </w:tblGrid>
+      <w:tr>
+        <w:tc>
+          <w:tcPr>
+            <w:tcW w:w="9016" w:type="dxa"/>
+            <w:gridSpan w:val="9"/>
+          </w:tcPr>
+          <w:p>
+            <w:r>
+              <w:t>Polish Winged Hussar (17</w:t>
+            </w:r>
+            <w:r>
+              <w:rPr>
+                <w:vertAlign w:val="superscript"/>
+              </w:rPr>
+              <w:t>th</w:t>
+            </w:r>
+            <w:r>
+              <w:t xml:space="preserve"> century)</w:t>
+            </w:r>
+          </w:p>
+        </w:tc>
+      </w:tr>
+      <w:tr>
+        <w:tc>
+          <w:tcPr>
+            <w:tcW w:w="1001" w:type="dxa"/>
+          </w:tcPr>
+          <w:p>
+            <w:r>
+              <w:t>MOT</w:t>
+            </w:r>
+          </w:p>
+        </w:tc>
+        <w:tc>
+          <w:tcPr>
+            <w:tcW w:w="1002" w:type="dxa"/>
+          </w:tcPr>
+          <w:p>
+            <w:r>
+              <w:t>PHY</w:t>
+            </w:r>
+          </w:p>
+        </w:tc>
+        <w:tc>
+          <w:tcPr>
+            <w:tcW w:w="1002" w:type="dxa"/>
+          </w:tcPr>
+          <w:p>
+            <w:r>
+              <w:t>WIL</w:t>
+            </w:r>
+          </w:p>
+        </w:tc>
+        <w:tc>
+          <w:tcPr>
+            <w:tcW w:w="1002" w:type="dxa"/>
+          </w:tcPr>
+          <w:p>
+            <w:r>
+              <w:t>STR</w:t>
+            </w:r>
+          </w:p>
+        </w:tc>
+        <w:tc>
+          <w:tcPr>
+            <w:tcW w:w="1001" w:type="dxa"/>
+          </w:tcPr>
+          <w:p>
+            <w:r>
+              <w:t>MOV</w:t>
+            </w:r>
+          </w:p>
+        </w:tc>
+        <w:tc>
+          <w:tcPr>
+            <w:tcW w:w="1002" w:type="dxa"/>
+          </w:tcPr>
+          <w:p>
+            <w:r>
+              <w:t>WSCC</w:t>
+            </w:r>
+          </w:p>
+        </w:tc>
+        <w:tc>
+          <w:tcPr>
+            <w:tcW w:w="1002" w:type="dxa"/>
+          </w:tcPr>
+          <w:p>
+            <w:r>
+              <w:t>WSCR</w:t>
+            </w:r>
+          </w:p>
+        </w:tc>
+        <w:tc>
+          <w:tcPr>
+            <w:tcW w:w="1002" w:type="dxa"/>
+          </w:tcPr>
+          <w:p>
+            <w:r>
+              <w:t>ARM</w:t>
+            </w:r>
+          </w:p>
+        </w:tc>
+        <w:tc>
+          <w:tcPr>
+            <w:tcW w:w="1002" w:type="dxa"/>
+          </w:tcPr>
+          <w:p>
+            <w:r>
+              <w:t>REC</w:t>
+            </w:r>
+          </w:p>
+        </w:tc>
+      </w:tr>
+      <w:tr>
+        <w:tc>
+          <w:tcPr>
+            <w:tcW w:w="1001" w:type="dxa"/>
+          </w:tcPr>
+          <w:p>
+            <w:r>
+              <w:t>1</w:t>
+            </w:r>
+            <w:r>
               <w:t>0</w:t>
             </w:r>
           </w:p>
@@ -568,7 +855,10 @@
           </w:tcPr>
           <w:p>
             <w:r>
-              <w:t>5”</w:t>
+              <w:t>6</w:t>
+            </w:r>
+            <w:r>
+              <w:t>”</w:t>
             </w:r>
           </w:p>
         </w:tc>
@@ -598,17 +888,17 @@
           </w:tcPr>
           <w:p>
             <w:r>
-              <w:t>?</w:t>
-            </w:r>
-          </w:p>
-        </w:tc>
-        <w:tc>
-          <w:tcPr>
-            <w:tcW w:w="1002" w:type="dxa"/>
-          </w:tcPr>
-          <w:p>
-            <w:r>
-              <w:t>2</w:t>
+              <w:t>5/S7/P7</w:t>
+            </w:r>
+          </w:p>
+        </w:tc>
+        <w:tc>
+          <w:tcPr>
+            <w:tcW w:w="1002" w:type="dxa"/>
+          </w:tcPr>
+          <w:p>
+            <w:r>
+              <w:t>3</w:t>
             </w:r>
           </w:p>
         </w:tc>
@@ -643,6 +933,281 @@
     <w:p/>
     <w:p>
       <w:pPr>
+        <w:pStyle w:val="Heading3"/>
+      </w:pPr>
+      <w:r>
+        <w:t>Musketeer</w:t>
+      </w:r>
+    </w:p>
+    <w:tbl>
+      <w:tblPr>
+        <w:tblStyle w:val="TableGrid"/>
+        <w:tblW w:w="0" w:type="auto"/>
+        <w:tblLook w:val="04A0" w:firstRow="1" w:lastRow="0" w:firstColumn="1" w:lastColumn="0" w:noHBand="0" w:noVBand="1"/>
+      </w:tblPr>
+      <w:tblGrid>
+        <w:gridCol w:w="1001"/>
+        <w:gridCol w:w="1002"/>
+        <w:gridCol w:w="1002"/>
+        <w:gridCol w:w="1002"/>
+        <w:gridCol w:w="1001"/>
+        <w:gridCol w:w="1002"/>
+        <w:gridCol w:w="1002"/>
+        <w:gridCol w:w="1002"/>
+        <w:gridCol w:w="1002"/>
+      </w:tblGrid>
+      <w:tr>
+        <w:tc>
+          <w:tcPr>
+            <w:tcW w:w="9016" w:type="dxa"/>
+            <w:gridSpan w:val="9"/>
+          </w:tcPr>
+          <w:p>
+            <w:r>
+              <w:t>Musketeer</w:t>
+            </w:r>
+          </w:p>
+        </w:tc>
+      </w:tr>
+      <w:tr>
+        <w:tc>
+          <w:tcPr>
+            <w:tcW w:w="1001" w:type="dxa"/>
+          </w:tcPr>
+          <w:p>
+            <w:r>
+              <w:t>MOT</w:t>
+            </w:r>
+          </w:p>
+        </w:tc>
+        <w:tc>
+          <w:tcPr>
+            <w:tcW w:w="1002" w:type="dxa"/>
+          </w:tcPr>
+          <w:p>
+            <w:r>
+              <w:t>PHY</w:t>
+            </w:r>
+          </w:p>
+        </w:tc>
+        <w:tc>
+          <w:tcPr>
+            <w:tcW w:w="1002" w:type="dxa"/>
+          </w:tcPr>
+          <w:p>
+            <w:r>
+              <w:t>WIL</w:t>
+            </w:r>
+          </w:p>
+        </w:tc>
+        <w:tc>
+          <w:tcPr>
+            <w:tcW w:w="1002" w:type="dxa"/>
+          </w:tcPr>
+          <w:p>
+            <w:r>
+              <w:t>STR</w:t>
+            </w:r>
+          </w:p>
+        </w:tc>
+        <w:tc>
+          <w:tcPr>
+            <w:tcW w:w="1001" w:type="dxa"/>
+          </w:tcPr>
+          <w:p>
+            <w:r>
+              <w:t>MOV</w:t>
+            </w:r>
+          </w:p>
+        </w:tc>
+        <w:tc>
+          <w:tcPr>
+            <w:tcW w:w="1002" w:type="dxa"/>
+          </w:tcPr>
+          <w:p>
+            <w:r>
+              <w:t>WSCC</w:t>
+            </w:r>
+          </w:p>
+        </w:tc>
+        <w:tc>
+          <w:tcPr>
+            <w:tcW w:w="1002" w:type="dxa"/>
+          </w:tcPr>
+          <w:p>
+            <w:r>
+              <w:t>WSCR</w:t>
+            </w:r>
+          </w:p>
+        </w:tc>
+        <w:tc>
+          <w:tcPr>
+            <w:tcW w:w="1002" w:type="dxa"/>
+          </w:tcPr>
+          <w:p>
+            <w:r>
+              <w:t>ARM</w:t>
+            </w:r>
+          </w:p>
+        </w:tc>
+        <w:tc>
+          <w:tcPr>
+            <w:tcW w:w="1002" w:type="dxa"/>
+          </w:tcPr>
+          <w:p>
+            <w:r>
+              <w:t>REC</w:t>
+            </w:r>
+          </w:p>
+        </w:tc>
+      </w:tr>
+      <w:tr>
+        <w:tc>
+          <w:tcPr>
+            <w:tcW w:w="1001" w:type="dxa"/>
+          </w:tcPr>
+          <w:p>
+            <w:r>
+              <w:t>1</w:t>
+            </w:r>
+            <w:r>
+              <w:t>2</w:t>
+            </w:r>
+          </w:p>
+        </w:tc>
+        <w:tc>
+          <w:tcPr>
+            <w:tcW w:w="1002" w:type="dxa"/>
+          </w:tcPr>
+          <w:p>
+            <w:r>
+              <w:t>1</w:t>
+            </w:r>
+            <w:r>
+              <w:t>2</w:t>
+            </w:r>
+          </w:p>
+        </w:tc>
+        <w:tc>
+          <w:tcPr>
+            <w:tcW w:w="1002" w:type="dxa"/>
+          </w:tcPr>
+          <w:p>
+            <w:r>
+              <w:t>1</w:t>
+            </w:r>
+            <w:r>
+              <w:t>3</w:t>
+            </w:r>
+          </w:p>
+        </w:tc>
+        <w:tc>
+          <w:tcPr>
+            <w:tcW w:w="1002" w:type="dxa"/>
+          </w:tcPr>
+          <w:p>
+            <w:r>
+              <w:t>1</w:t>
+            </w:r>
+          </w:p>
+        </w:tc>
+        <w:tc>
+          <w:tcPr>
+            <w:tcW w:w="1001" w:type="dxa"/>
+          </w:tcPr>
+          <w:p>
+            <w:r>
+              <w:t>5</w:t>
+            </w:r>
+            <w:r>
+              <w:t>”</w:t>
+            </w:r>
+          </w:p>
+        </w:tc>
+        <w:tc>
+          <w:tcPr>
+            <w:tcW w:w="1002" w:type="dxa"/>
+          </w:tcPr>
+          <w:p>
+            <w:r>
+              <w:t>+</w:t>
+            </w:r>
+            <w:r>
+              <w:t>2</w:t>
+            </w:r>
+          </w:p>
+        </w:tc>
+        <w:tc>
+          <w:tcPr>
+            <w:tcW w:w="1002" w:type="dxa"/>
+          </w:tcPr>
+          <w:p>
+            <w:r>
+              <w:t>+4</w:t>
+            </w:r>
+          </w:p>
+        </w:tc>
+        <w:tc>
+          <w:tcPr>
+            <w:tcW w:w="1002" w:type="dxa"/>
+          </w:tcPr>
+          <w:p>
+            <w:r>
+              <w:t>n/a</w:t>
+            </w:r>
+          </w:p>
+        </w:tc>
+        <w:tc>
+          <w:tcPr>
+            <w:tcW w:w="1002" w:type="dxa"/>
+          </w:tcPr>
+          <w:p>
+            <w:r>
+              <w:t>2</w:t>
+            </w:r>
+          </w:p>
+        </w:tc>
+      </w:tr>
+      <w:tr>
+        <w:tc>
+          <w:tcPr>
+            <w:tcW w:w="9016" w:type="dxa"/>
+            <w:gridSpan w:val="9"/>
+          </w:tcPr>
+          <w:p>
+            <w:r>
+              <w:t>One Handed Striking (+2), Finesse (+2), Firearm (+4)</w:t>
+            </w:r>
+            <w:r>
+              <w:t>, Resolve (+4)</w:t>
+            </w:r>
+          </w:p>
+        </w:tc>
+      </w:tr>
+      <w:tr>
+        <w:tc>
+          <w:tcPr>
+            <w:tcW w:w="9016" w:type="dxa"/>
+            <w:gridSpan w:val="9"/>
+          </w:tcPr>
+          <w:p>
+            <w:r>
+              <w:t xml:space="preserve">Equipment: Sword, </w:t>
+            </w:r>
+            <w:r>
+              <w:t>Musket</w:t>
+            </w:r>
+          </w:p>
+        </w:tc>
+      </w:tr>
+    </w:tbl>
+    <w:p>
+      <w:r>
+        <w:t>This profile pretty much covers everything up until</w:t>
+      </w:r>
+    </w:p>
+    <w:p>
+      <w:pPr>
         <w:pStyle w:val="Heading1"/>
       </w:pPr>
       <w:r>
@@ -659,7 +1224,13 @@
       </w:r>
       <w:proofErr w:type="gramEnd"/>
       <w:r>
-        <w:t xml:space="preserve"> fangirl so when I saw a bunch of elder scrolls models I grabbed those to get them. Maybe I’ll paint them later? Anyway, I might as well use them to make inbuilt units.</w:t>
+        <w:t xml:space="preserve"> fangirl so when I saw a bunch of elder scrolls </w:t>
+      </w:r>
+      <w:r>
+        <w:t>models,</w:t>
+      </w:r>
+      <w:r>
+        <w:t xml:space="preserve"> I grabbed those to get them. Maybe I’ll paint them later? Anyway, I might as well use them to make inbuilt units.</w:t>
       </w:r>
     </w:p>
     <w:p>
@@ -667,6 +1238,7 @@
         <w:pStyle w:val="Heading2"/>
       </w:pPr>
       <w:r>
+        <w:lastRenderedPageBreak/>
         <w:t>The Empire</w:t>
       </w:r>
     </w:p>
@@ -1228,7 +1800,6 @@
         <w:pStyle w:val="Heading3"/>
       </w:pPr>
       <w:r>
-        <w:lastRenderedPageBreak/>
         <w:t>Soldier</w:t>
       </w:r>
     </w:p>
@@ -2339,6 +2910,7 @@
         <w:pStyle w:val="Heading2"/>
       </w:pPr>
       <w:r>
+        <w:lastRenderedPageBreak/>
         <w:t>Heroes</w:t>
       </w:r>
     </w:p>
@@ -2689,7 +3261,6 @@
     </w:p>
     <w:p>
       <w:r>
-        <w:lastRenderedPageBreak/>
         <w:t>Regular Shout (range) targeting method describes the following: select a target that is a distance up to the range away from the caster. Every unit in a line drawn from the caster to the target is also affected.</w:t>
       </w:r>
       <w:r>
@@ -2928,6 +3499,7 @@
           </w:tcPr>
           <w:p>
             <w:r>
+              <w:lastRenderedPageBreak/>
               <w:t>Whirlwind Sprint 2 (</w:t>
             </w:r>
             <w:proofErr w:type="spellStart"/>
@@ -3411,7 +3983,7 @@
   <w:style w:type="paragraph" w:default="1" w:styleId="Normal">
     <w:name w:val="Normal"/>
     <w:qFormat/>
-    <w:rsid w:val="00AC1E38"/>
+    <w:rsid w:val="00880F53"/>
   </w:style>
   <w:style w:type="paragraph" w:styleId="Heading1">
     <w:name w:val="heading 1"/>

</xml_diff>

<commit_message>
Started points cost ordeal
Oh god, this is awful. I will defo make some sort of program to do the calculations for me.
</commit_message>
<xml_diff>
--- a/Inbuilt units.docx
+++ b/Inbuilt units.docx
@@ -397,13 +397,7 @@
           </w:tcPr>
           <w:p>
             <w:r>
-              <w:t xml:space="preserve">Medieval Foot Knights </w:t>
-            </w:r>
-            <w:r>
-              <w:t>(1</w:t>
-            </w:r>
-            <w:r>
-              <w:t>6</w:t>
+              <w:t>Medieval Foot Knights (16</w:t>
             </w:r>
             <w:r>
               <w:rPr>
@@ -516,36 +510,27 @@
           </w:tcPr>
           <w:p>
             <w:r>
-              <w:t>1</w:t>
-            </w:r>
-            <w:r>
-              <w:t>2</w:t>
-            </w:r>
-          </w:p>
-        </w:tc>
-        <w:tc>
-          <w:tcPr>
-            <w:tcW w:w="1002" w:type="dxa"/>
-          </w:tcPr>
-          <w:p>
-            <w:r>
-              <w:t>1</w:t>
-            </w:r>
-            <w:r>
-              <w:t>1</w:t>
-            </w:r>
-          </w:p>
-        </w:tc>
-        <w:tc>
-          <w:tcPr>
-            <w:tcW w:w="1002" w:type="dxa"/>
-          </w:tcPr>
-          <w:p>
-            <w:r>
-              <w:t>1</w:t>
-            </w:r>
-            <w:r>
-              <w:t>2</w:t>
+              <w:t>12</w:t>
+            </w:r>
+          </w:p>
+        </w:tc>
+        <w:tc>
+          <w:tcPr>
+            <w:tcW w:w="1002" w:type="dxa"/>
+          </w:tcPr>
+          <w:p>
+            <w:r>
+              <w:t>11</w:t>
+            </w:r>
+          </w:p>
+        </w:tc>
+        <w:tc>
+          <w:tcPr>
+            <w:tcW w:w="1002" w:type="dxa"/>
+          </w:tcPr>
+          <w:p>
+            <w:r>
+              <w:t>12</w:t>
             </w:r>
           </w:p>
         </w:tc>
@@ -618,16 +603,7 @@
           </w:tcPr>
           <w:p>
             <w:r>
-              <w:t>One Handed Striking (+</w:t>
-            </w:r>
-            <w:r>
-              <w:t>4</w:t>
-            </w:r>
-            <w:r>
-              <w:t>)</w:t>
-            </w:r>
-            <w:r>
-              <w:t>, Two Handed Striking (+6), Pilot (+4), Block (+2</w:t>
+              <w:t>One Handed Striking (+4), Two Handed Striking (+6), Pilot (+4), Block (+2</w:t>
             </w:r>
             <w:r>
               <w:t xml:space="preserve">), </w:t>
@@ -643,10 +619,7 @@
           </w:tcPr>
           <w:p>
             <w:r>
-              <w:t xml:space="preserve">Equipment: </w:t>
-            </w:r>
-            <w:r>
-              <w:t xml:space="preserve">Sword, [Poleaxe | Longsword | Spear], </w:t>
+              <w:t xml:space="preserve">Equipment: Sword, [Poleaxe | Longsword | Spear], </w:t>
             </w:r>
             <w:r>
               <w:t>Full Plate</w:t>
@@ -1068,36 +1041,30 @@
           </w:tcPr>
           <w:p>
             <w:r>
-              <w:t>1</w:t>
-            </w:r>
-            <w:r>
-              <w:t>2</w:t>
-            </w:r>
-          </w:p>
-        </w:tc>
-        <w:tc>
-          <w:tcPr>
-            <w:tcW w:w="1002" w:type="dxa"/>
-          </w:tcPr>
-          <w:p>
-            <w:r>
-              <w:t>1</w:t>
-            </w:r>
-            <w:r>
-              <w:t>2</w:t>
-            </w:r>
-          </w:p>
-        </w:tc>
-        <w:tc>
-          <w:tcPr>
-            <w:tcW w:w="1002" w:type="dxa"/>
-          </w:tcPr>
-          <w:p>
-            <w:r>
-              <w:t>1</w:t>
-            </w:r>
-            <w:r>
-              <w:t>3</w:t>
+              <w:t>12</w:t>
+            </w:r>
+          </w:p>
+        </w:tc>
+        <w:tc>
+          <w:tcPr>
+            <w:tcW w:w="1002" w:type="dxa"/>
+          </w:tcPr>
+          <w:p>
+            <w:r>
+              <w:t>12</w:t>
+            </w:r>
+          </w:p>
+        </w:tc>
+        <w:tc>
+          <w:tcPr>
+            <w:tcW w:w="1002" w:type="dxa"/>
+          </w:tcPr>
+          <w:p>
+            <w:r>
+              <w:t>1</w:t>
+            </w:r>
+            <w:r>
+              <w:t>1</w:t>
             </w:r>
           </w:p>
         </w:tc>
@@ -1117,10 +1084,7 @@
           </w:tcPr>
           <w:p>
             <w:r>
-              <w:t>5</w:t>
-            </w:r>
-            <w:r>
-              <w:t>”</w:t>
+              <w:t>5”</w:t>
             </w:r>
           </w:p>
         </w:tc>
@@ -1205,32 +1169,8 @@
       <w:r>
         <w:t>This profile pretty much covers everything up until</w:t>
       </w:r>
-    </w:p>
-    <w:p>
-      <w:pPr>
-        <w:pStyle w:val="Heading1"/>
-      </w:pPr>
-      <w:r>
-        <w:t>The Elder Scrolls</w:t>
-      </w:r>
-    </w:p>
-    <w:p>
-      <w:r>
-        <w:t xml:space="preserve">I’m a </w:t>
-      </w:r>
-      <w:proofErr w:type="gramStart"/>
-      <w:r>
-        <w:t>massive elder scrolls</w:t>
-      </w:r>
-      <w:proofErr w:type="gramEnd"/>
-      <w:r>
-        <w:t xml:space="preserve"> fangirl so when I saw a bunch of elder scrolls </w:t>
-      </w:r>
-      <w:r>
-        <w:t>models,</w:t>
-      </w:r>
-      <w:r>
-        <w:t xml:space="preserve"> I grabbed those to get them. Maybe I’ll paint them later? Anyway, I might as well use them to make inbuilt units.</w:t>
+      <w:r>
+        <w:t xml:space="preserve"> breech-loaded rifles were standardised in warfare.</w:t>
       </w:r>
     </w:p>
     <w:p>
@@ -1239,6 +1179,327 @@
       </w:pPr>
       <w:r>
         <w:lastRenderedPageBreak/>
+        <w:t>Industrial</w:t>
+      </w:r>
+    </w:p>
+    <w:p>
+      <w:pPr>
+        <w:pStyle w:val="Heading3"/>
+      </w:pPr>
+      <w:r>
+        <w:t>Gunslingers</w:t>
+      </w:r>
+    </w:p>
+    <w:p>
+      <w:r>
+        <w:t>These are profiles for the archetypal American western frontier person. I’ll only do quite inexperienced profiles, which you can use and then upgrade through the experience system.</w:t>
+      </w:r>
+    </w:p>
+    <w:tbl>
+      <w:tblPr>
+        <w:tblStyle w:val="TableGrid"/>
+        <w:tblW w:w="0" w:type="auto"/>
+        <w:tblLook w:val="04A0" w:firstRow="1" w:lastRow="0" w:firstColumn="1" w:lastColumn="0" w:noHBand="0" w:noVBand="1"/>
+      </w:tblPr>
+      <w:tblGrid>
+        <w:gridCol w:w="1001"/>
+        <w:gridCol w:w="1002"/>
+        <w:gridCol w:w="1002"/>
+        <w:gridCol w:w="1002"/>
+        <w:gridCol w:w="1001"/>
+        <w:gridCol w:w="1002"/>
+        <w:gridCol w:w="1002"/>
+        <w:gridCol w:w="1002"/>
+        <w:gridCol w:w="1002"/>
+      </w:tblGrid>
+      <w:tr>
+        <w:tc>
+          <w:tcPr>
+            <w:tcW w:w="9016" w:type="dxa"/>
+            <w:gridSpan w:val="9"/>
+          </w:tcPr>
+          <w:p>
+            <w:bookmarkStart w:id="0" w:name="_Hlk154869493"/>
+            <w:r>
+              <w:t>Gunslinger</w:t>
+            </w:r>
+          </w:p>
+        </w:tc>
+      </w:tr>
+      <w:tr>
+        <w:tc>
+          <w:tcPr>
+            <w:tcW w:w="1001" w:type="dxa"/>
+          </w:tcPr>
+          <w:p>
+            <w:r>
+              <w:t>MOT</w:t>
+            </w:r>
+          </w:p>
+        </w:tc>
+        <w:tc>
+          <w:tcPr>
+            <w:tcW w:w="1002" w:type="dxa"/>
+          </w:tcPr>
+          <w:p>
+            <w:r>
+              <w:t>PHY</w:t>
+            </w:r>
+          </w:p>
+        </w:tc>
+        <w:tc>
+          <w:tcPr>
+            <w:tcW w:w="1002" w:type="dxa"/>
+          </w:tcPr>
+          <w:p>
+            <w:r>
+              <w:t>WIL</w:t>
+            </w:r>
+          </w:p>
+        </w:tc>
+        <w:tc>
+          <w:tcPr>
+            <w:tcW w:w="1002" w:type="dxa"/>
+          </w:tcPr>
+          <w:p>
+            <w:r>
+              <w:t>STR</w:t>
+            </w:r>
+          </w:p>
+        </w:tc>
+        <w:tc>
+          <w:tcPr>
+            <w:tcW w:w="1001" w:type="dxa"/>
+          </w:tcPr>
+          <w:p>
+            <w:r>
+              <w:t>MOV</w:t>
+            </w:r>
+          </w:p>
+        </w:tc>
+        <w:tc>
+          <w:tcPr>
+            <w:tcW w:w="1002" w:type="dxa"/>
+          </w:tcPr>
+          <w:p>
+            <w:r>
+              <w:t>WSCC</w:t>
+            </w:r>
+          </w:p>
+        </w:tc>
+        <w:tc>
+          <w:tcPr>
+            <w:tcW w:w="1002" w:type="dxa"/>
+          </w:tcPr>
+          <w:p>
+            <w:r>
+              <w:t>WSCR</w:t>
+            </w:r>
+          </w:p>
+        </w:tc>
+        <w:tc>
+          <w:tcPr>
+            <w:tcW w:w="1002" w:type="dxa"/>
+          </w:tcPr>
+          <w:p>
+            <w:r>
+              <w:t>ARM</w:t>
+            </w:r>
+          </w:p>
+        </w:tc>
+        <w:tc>
+          <w:tcPr>
+            <w:tcW w:w="1002" w:type="dxa"/>
+          </w:tcPr>
+          <w:p>
+            <w:r>
+              <w:t>REC</w:t>
+            </w:r>
+          </w:p>
+        </w:tc>
+      </w:tr>
+      <w:tr>
+        <w:tc>
+          <w:tcPr>
+            <w:tcW w:w="1001" w:type="dxa"/>
+          </w:tcPr>
+          <w:p>
+            <w:r>
+              <w:t>1</w:t>
+            </w:r>
+            <w:r>
+              <w:t>3</w:t>
+            </w:r>
+          </w:p>
+        </w:tc>
+        <w:tc>
+          <w:tcPr>
+            <w:tcW w:w="1002" w:type="dxa"/>
+          </w:tcPr>
+          <w:p>
+            <w:r>
+              <w:t>1</w:t>
+            </w:r>
+            <w:r>
+              <w:t>3</w:t>
+            </w:r>
+          </w:p>
+        </w:tc>
+        <w:tc>
+          <w:tcPr>
+            <w:tcW w:w="1002" w:type="dxa"/>
+          </w:tcPr>
+          <w:p>
+            <w:r>
+              <w:t>1</w:t>
+            </w:r>
+            <w:r>
+              <w:t>3</w:t>
+            </w:r>
+          </w:p>
+        </w:tc>
+        <w:tc>
+          <w:tcPr>
+            <w:tcW w:w="1002" w:type="dxa"/>
+          </w:tcPr>
+          <w:p>
+            <w:r>
+              <w:t>1</w:t>
+            </w:r>
+          </w:p>
+        </w:tc>
+        <w:tc>
+          <w:tcPr>
+            <w:tcW w:w="1001" w:type="dxa"/>
+          </w:tcPr>
+          <w:p>
+            <w:r>
+              <w:t>5”</w:t>
+            </w:r>
+          </w:p>
+        </w:tc>
+        <w:tc>
+          <w:tcPr>
+            <w:tcW w:w="1002" w:type="dxa"/>
+          </w:tcPr>
+          <w:p>
+            <w:r>
+              <w:t>+</w:t>
+            </w:r>
+            <w:r>
+              <w:t>2</w:t>
+            </w:r>
+          </w:p>
+        </w:tc>
+        <w:tc>
+          <w:tcPr>
+            <w:tcW w:w="1002" w:type="dxa"/>
+          </w:tcPr>
+          <w:p>
+            <w:r>
+              <w:t>+2</w:t>
+            </w:r>
+          </w:p>
+        </w:tc>
+        <w:tc>
+          <w:tcPr>
+            <w:tcW w:w="1002" w:type="dxa"/>
+          </w:tcPr>
+          <w:p>
+            <w:r>
+              <w:t>n/a</w:t>
+            </w:r>
+          </w:p>
+        </w:tc>
+        <w:tc>
+          <w:tcPr>
+            <w:tcW w:w="1002" w:type="dxa"/>
+          </w:tcPr>
+          <w:p>
+            <w:r>
+              <w:t>2</w:t>
+            </w:r>
+          </w:p>
+        </w:tc>
+      </w:tr>
+      <w:tr>
+        <w:tc>
+          <w:tcPr>
+            <w:tcW w:w="9016" w:type="dxa"/>
+            <w:gridSpan w:val="9"/>
+          </w:tcPr>
+          <w:p>
+            <w:r>
+              <w:t>Firearm (+2), Contact (+2), Improvised (+2)</w:t>
+            </w:r>
+            <w:r>
+              <w:t>, Piloting (+2)</w:t>
+            </w:r>
+          </w:p>
+        </w:tc>
+      </w:tr>
+      <w:tr>
+        <w:tc>
+          <w:tcPr>
+            <w:tcW w:w="9016" w:type="dxa"/>
+            <w:gridSpan w:val="9"/>
+          </w:tcPr>
+          <w:p>
+            <w:r>
+              <w:t xml:space="preserve">Equipment: </w:t>
+            </w:r>
+            <w:r>
+              <w:t>[Revolver, Pistol], [None, Repeater, Bolt-Action Rifle, Shotgun</w:t>
+            </w:r>
+            <w:proofErr w:type="gramStart"/>
+            <w:r>
+              <w:t xml:space="preserve">],  </w:t>
+            </w:r>
+            <w:r>
+              <w:t>[</w:t>
+            </w:r>
+            <w:proofErr w:type="gramEnd"/>
+            <w:r>
+              <w:t xml:space="preserve">None, Horse] </w:t>
+            </w:r>
+          </w:p>
+        </w:tc>
+      </w:tr>
+      <w:bookmarkEnd w:id="0"/>
+    </w:tbl>
+    <w:p/>
+    <w:p>
+      <w:pPr>
+        <w:pStyle w:val="Heading1"/>
+      </w:pPr>
+      <w:r>
+        <w:t>The Elder Scrolls</w:t>
+      </w:r>
+    </w:p>
+    <w:p>
+      <w:r>
+        <w:t xml:space="preserve">I’m a </w:t>
+      </w:r>
+      <w:proofErr w:type="gramStart"/>
+      <w:r>
+        <w:t>massive elder scrolls</w:t>
+      </w:r>
+      <w:proofErr w:type="gramEnd"/>
+      <w:r>
+        <w:t xml:space="preserve"> fangirl so when I saw a bunch of elder scrolls </w:t>
+      </w:r>
+      <w:r>
+        <w:t>models,</w:t>
+      </w:r>
+      <w:r>
+        <w:t xml:space="preserve"> I grabbed those to get them. Maybe I’ll paint them later? Anyway, I might as well use them to make inbuilt units.</w:t>
+      </w:r>
+    </w:p>
+    <w:p>
+      <w:pPr>
+        <w:pStyle w:val="Heading2"/>
+      </w:pPr>
+      <w:r>
         <w:t>The Empire</w:t>
       </w:r>
     </w:p>
@@ -2357,6 +2618,7 @@
         <w:pStyle w:val="Heading3"/>
       </w:pPr>
       <w:r>
+        <w:lastRenderedPageBreak/>
         <w:t>Skeleton (bow)</w:t>
       </w:r>
     </w:p>
@@ -2910,7 +3172,6 @@
         <w:pStyle w:val="Heading2"/>
       </w:pPr>
       <w:r>
-        <w:lastRenderedPageBreak/>
         <w:t>Heroes</w:t>
       </w:r>
     </w:p>
@@ -3374,6 +3635,7 @@
           </w:tcPr>
           <w:p>
             <w:r>
+              <w:lastRenderedPageBreak/>
               <w:t>Unrelenting Force 2 (Fus Ro)</w:t>
             </w:r>
           </w:p>
@@ -3499,7 +3761,6 @@
           </w:tcPr>
           <w:p>
             <w:r>
-              <w:lastRenderedPageBreak/>
               <w:t>Whirlwind Sprint 2 (</w:t>
             </w:r>
             <w:proofErr w:type="spellStart"/>
@@ -3983,7 +4244,7 @@
   <w:style w:type="paragraph" w:default="1" w:styleId="Normal">
     <w:name w:val="Normal"/>
     <w:qFormat/>
-    <w:rsid w:val="00880F53"/>
+    <w:rsid w:val="00453916"/>
   </w:style>
   <w:style w:type="paragraph" w:styleId="Heading1">
     <w:name w:val="heading 1"/>

</xml_diff>

<commit_message>
More points and extra weapon special rules
</commit_message>
<xml_diff>
--- a/Inbuilt units.docx
+++ b/Inbuilt units.docx
@@ -345,7 +345,10 @@
       </w:r>
       <w:proofErr w:type="spellEnd"/>
       <w:r>
-        <w:t xml:space="preserve"> Robot Armour: ARM 30, RESISTANCES ALL (10).</w:t>
+        <w:t xml:space="preserve"> Robot Armour: ARM </w:t>
+      </w:r>
+      <w:r>
+        <w:t>40.</w:t>
       </w:r>
     </w:p>
     <w:p>
@@ -1325,36 +1328,27 @@
           </w:tcPr>
           <w:p>
             <w:r>
-              <w:t>1</w:t>
-            </w:r>
-            <w:r>
-              <w:t>3</w:t>
-            </w:r>
-          </w:p>
-        </w:tc>
-        <w:tc>
-          <w:tcPr>
-            <w:tcW w:w="1002" w:type="dxa"/>
-          </w:tcPr>
-          <w:p>
-            <w:r>
-              <w:t>1</w:t>
-            </w:r>
-            <w:r>
-              <w:t>3</w:t>
-            </w:r>
-          </w:p>
-        </w:tc>
-        <w:tc>
-          <w:tcPr>
-            <w:tcW w:w="1002" w:type="dxa"/>
-          </w:tcPr>
-          <w:p>
-            <w:r>
-              <w:t>1</w:t>
-            </w:r>
-            <w:r>
-              <w:t>3</w:t>
+              <w:t>13</w:t>
+            </w:r>
+          </w:p>
+        </w:tc>
+        <w:tc>
+          <w:tcPr>
+            <w:tcW w:w="1002" w:type="dxa"/>
+          </w:tcPr>
+          <w:p>
+            <w:r>
+              <w:t>13</w:t>
+            </w:r>
+          </w:p>
+        </w:tc>
+        <w:tc>
+          <w:tcPr>
+            <w:tcW w:w="1002" w:type="dxa"/>
+          </w:tcPr>
+          <w:p>
+            <w:r>
+              <w:t>13</w:t>
             </w:r>
           </w:p>
         </w:tc>
@@ -1384,10 +1378,7 @@
           </w:tcPr>
           <w:p>
             <w:r>
-              <w:t>+</w:t>
-            </w:r>
-            <w:r>
-              <w:t>2</w:t>
+              <w:t>+2</w:t>
             </w:r>
           </w:p>
         </w:tc>
@@ -1446,10 +1437,7 @@
           </w:tcPr>
           <w:p>
             <w:r>
-              <w:t xml:space="preserve">Equipment: </w:t>
-            </w:r>
-            <w:r>
-              <w:t>[Revolver, Pistol], [None, Repeater, Bolt-Action Rifle, Shotgun</w:t>
+              <w:t>Equipment: [Revolver, Pistol], [None, Repeater, Bolt-Action Rifle, Shotgun</w:t>
             </w:r>
             <w:proofErr w:type="gramStart"/>
             <w:r>

</xml_diff>